<commit_message>
구매관련 usecase부분 communication diagram 추가
</commit_message>
<xml_diff>
--- a/과제2 .docx
+++ b/과제2 .docx
@@ -289,7 +289,6 @@
     <w:p>
       <w:pPr>
         <w:rPr>
-          <w:rFonts w:hint="eastAsia"/>
           <w:szCs w:val="20"/>
         </w:rPr>
       </w:pPr>
@@ -475,7 +474,6 @@
     <w:p>
       <w:pPr>
         <w:rPr>
-          <w:rFonts w:hint="eastAsia"/>
           <w:szCs w:val="20"/>
         </w:rPr>
       </w:pPr>
@@ -649,7 +647,6 @@
     <w:p>
       <w:pPr>
         <w:rPr>
-          <w:rFonts w:hint="eastAsia"/>
           <w:szCs w:val="20"/>
         </w:rPr>
       </w:pPr>
@@ -1014,14 +1011,12 @@
             <w:r>
               <w:t>Id, Password</w:t>
             </w:r>
-            <w:proofErr w:type="spellStart"/>
             <w:r>
               <w:rPr>
                 <w:rFonts w:hint="eastAsia"/>
               </w:rPr>
               <w:t>를</w:t>
             </w:r>
-            <w:proofErr w:type="spellEnd"/>
             <w:r>
               <w:rPr>
                 <w:rFonts w:hint="eastAsia"/>
@@ -1305,14 +1300,12 @@
             <w:r>
               <w:t>Password</w:t>
             </w:r>
-            <w:proofErr w:type="spellStart"/>
             <w:r>
               <w:rPr>
                 <w:rFonts w:hint="eastAsia"/>
               </w:rPr>
               <w:t>를</w:t>
             </w:r>
-            <w:proofErr w:type="spellEnd"/>
             <w:r>
               <w:rPr>
                 <w:rFonts w:hint="eastAsia"/>
@@ -2541,14 +2534,12 @@
             <w:r>
               <w:t xml:space="preserve"> </w:t>
             </w:r>
-            <w:proofErr w:type="spellStart"/>
             <w:r>
               <w:rPr>
                 <w:rFonts w:hint="eastAsia"/>
               </w:rPr>
               <w:t>를</w:t>
             </w:r>
-            <w:proofErr w:type="spellEnd"/>
             <w:r>
               <w:rPr>
                 <w:rFonts w:hint="eastAsia"/>
@@ -2644,11 +2635,6 @@
             <w:tcW w:w="6558" w:type="dxa"/>
           </w:tcPr>
           <w:p>
-            <w:pPr>
-              <w:rPr>
-                <w:rFonts w:hint="eastAsia"/>
-              </w:rPr>
-            </w:pPr>
             <w:r>
               <w:rPr>
                 <w:rFonts w:hint="eastAsia"/>
@@ -3534,7 +3520,6 @@
     <w:p>
       <w:pPr>
         <w:rPr>
-          <w:rFonts w:hint="eastAsia"/>
           <w:b/>
           <w:bCs/>
           <w:sz w:val="30"/>
@@ -3601,7 +3586,6 @@
     <w:p>
       <w:pPr>
         <w:rPr>
-          <w:rFonts w:hint="eastAsia"/>
           <w:b/>
           <w:bCs/>
           <w:sz w:val="30"/>
@@ -5586,6 +5570,30 @@
         </w:rPr>
         <w:t>검색</w:t>
       </w:r>
+      <w:r>
+        <w:rPr>
+          <w:rFonts w:hint="eastAsia"/>
+        </w:rPr>
+        <w:t xml:space="preserve"> </w:t>
+      </w:r>
+      <w:r>
+        <w:rPr>
+          <w:rFonts w:hint="eastAsia"/>
+        </w:rPr>
+        <w:t>및</w:t>
+      </w:r>
+      <w:r>
+        <w:rPr>
+          <w:rFonts w:hint="eastAsia"/>
+        </w:rPr>
+        <w:t xml:space="preserve"> </w:t>
+      </w:r>
+      <w:r>
+        <w:rPr>
+          <w:rFonts w:hint="eastAsia"/>
+        </w:rPr>
+        <w:t>구매</w:t>
+      </w:r>
     </w:p>
     <w:tbl>
       <w:tblPr>
@@ -5670,12 +5678,14 @@
             <w:tcW w:w="4315" w:type="dxa"/>
           </w:tcPr>
           <w:p>
-            <w:r>
-              <w:rPr>
-                <w:rFonts w:hint="eastAsia"/>
-              </w:rPr>
-              <w:t xml:space="preserve">1. </w:t>
-            </w:r>
+            <w:pPr>
+              <w:pStyle w:val="a3"/>
+              <w:numPr>
+                <w:ilvl w:val="0"/>
+                <w:numId w:val="29"/>
+              </w:numPr>
+              <w:ind w:leftChars="0"/>
+            </w:pPr>
             <w:r>
               <w:rPr>
                 <w:rFonts w:hint="eastAsia"/>
@@ -5712,6 +5722,13 @@
               </w:rPr>
               <w:t>.</w:t>
             </w:r>
+          </w:p>
+          <w:p/>
+          <w:p/>
+          <w:p>
+            <w:pPr>
+              <w:ind w:left="400"/>
+            </w:pPr>
           </w:p>
         </w:tc>
         <w:tc>
@@ -5719,15 +5736,11 @@
             <w:tcW w:w="4315" w:type="dxa"/>
           </w:tcPr>
           <w:p>
-            <w:pPr>
-              <w:rPr>
-                <w:rFonts w:hint="eastAsia"/>
-              </w:rPr>
-            </w:pPr>
-            <w:r>
-              <w:rPr>
-                <w:rFonts w:hint="eastAsia"/>
-              </w:rPr>
+            <w:r>
+              <w:rPr>
+                <w:rFonts w:hint="eastAsia"/>
+              </w:rPr>
+              <w:lastRenderedPageBreak/>
               <w:t>2</w:t>
             </w:r>
             <w:r>
@@ -5879,13 +5892,7 @@
                 <w:rFonts w:hint="eastAsia"/>
               </w:rPr>
               <w:lastRenderedPageBreak/>
-              <w:t>도</w:t>
-            </w:r>
-            <w:r>
-              <w:rPr>
-                <w:rFonts w:hint="eastAsia"/>
-              </w:rPr>
-              <w:t>를</w:t>
+              <w:t>도를</w:t>
             </w:r>
             <w:r>
               <w:rPr>
@@ -5906,11 +5913,18 @@
               <w:t>.</w:t>
             </w:r>
           </w:p>
+          <w:p/>
         </w:tc>
       </w:tr>
     </w:tbl>
     <w:p/>
-    <w:p/>
+    <w:p>
+      <w:pPr>
+        <w:rPr>
+          <w:rFonts w:hint="eastAsia"/>
+        </w:rPr>
+      </w:pPr>
+    </w:p>
     <w:p>
       <w:pPr>
         <w:pStyle w:val="a3"/>
@@ -6029,15 +6043,29 @@
           </w:tcPr>
           <w:p>
             <w:pPr>
-              <w:rPr>
-                <w:rFonts w:hint="eastAsia"/>
-              </w:rPr>
+              <w:pStyle w:val="a3"/>
+              <w:numPr>
+                <w:ilvl w:val="0"/>
+                <w:numId w:val="30"/>
+              </w:numPr>
+              <w:ind w:leftChars="0"/>
             </w:pPr>
             <w:r>
-              <w:rPr>
-                <w:rFonts w:hint="eastAsia"/>
-              </w:rPr>
-              <w:t xml:space="preserve">1. </w:t>
+              <w:t>None</w:t>
+            </w:r>
+          </w:p>
+          <w:p>
+            <w:pPr>
+              <w:ind w:left="400"/>
+            </w:pPr>
+            <w:r>
+              <w:rPr>
+                <w:rFonts w:hint="eastAsia"/>
+              </w:rPr>
+              <w:t>3</w:t>
+            </w:r>
+            <w:r>
+              <w:t xml:space="preserve">.  </w:t>
             </w:r>
             <w:r>
               <w:rPr>
@@ -6055,19 +6083,7 @@
               <w:rPr>
                 <w:rFonts w:hint="eastAsia"/>
               </w:rPr>
-              <w:t>구매</w:t>
-            </w:r>
-            <w:r>
-              <w:rPr>
-                <w:rFonts w:hint="eastAsia"/>
-              </w:rPr>
-              <w:t xml:space="preserve"> </w:t>
-            </w:r>
-            <w:r>
-              <w:rPr>
-                <w:rFonts w:hint="eastAsia"/>
-              </w:rPr>
-              <w:t>버튼을</w:t>
+              <w:t>구매를</w:t>
             </w:r>
             <w:r>
               <w:rPr>
@@ -6094,16 +6110,58 @@
             <w:tcW w:w="4315" w:type="dxa"/>
           </w:tcPr>
           <w:p>
-            <w:pPr>
-              <w:rPr>
-                <w:rFonts w:hint="eastAsia"/>
-              </w:rPr>
-            </w:pPr>
-            <w:r>
-              <w:rPr>
-                <w:rFonts w:hint="eastAsia"/>
-              </w:rPr>
-              <w:t>2</w:t>
+            <w:r>
+              <w:t>2.</w:t>
+            </w:r>
+            <w:r>
+              <w:rPr>
+                <w:rFonts w:hint="eastAsia"/>
+              </w:rPr>
+              <w:t xml:space="preserve"> </w:t>
+            </w:r>
+            <w:r>
+              <w:rPr>
+                <w:rFonts w:hint="eastAsia"/>
+              </w:rPr>
+              <w:t>상품</w:t>
+            </w:r>
+            <w:r>
+              <w:rPr>
+                <w:rFonts w:hint="eastAsia"/>
+              </w:rPr>
+              <w:t xml:space="preserve"> </w:t>
+            </w:r>
+            <w:r>
+              <w:rPr>
+                <w:rFonts w:hint="eastAsia"/>
+              </w:rPr>
+              <w:t>정보를</w:t>
+            </w:r>
+            <w:r>
+              <w:rPr>
+                <w:rFonts w:hint="eastAsia"/>
+              </w:rPr>
+              <w:t xml:space="preserve"> </w:t>
+            </w:r>
+            <w:r>
+              <w:rPr>
+                <w:rFonts w:hint="eastAsia"/>
+              </w:rPr>
+              <w:t>출력한다</w:t>
+            </w:r>
+            <w:r>
+              <w:rPr>
+                <w:rFonts w:hint="eastAsia"/>
+              </w:rPr>
+              <w:t>.</w:t>
+            </w:r>
+          </w:p>
+          <w:p>
+            <w:r>
+              <w:rPr>
+                <w:rFonts w:hint="eastAsia"/>
+              </w:rPr>
+              <w:t>4</w:t>
             </w:r>
             <w:r>
               <w:t xml:space="preserve">. </w:t>
@@ -6136,7 +6194,7 @@
               <w:rPr>
                 <w:rFonts w:hint="eastAsia"/>
               </w:rPr>
-              <w:t>화면을</w:t>
+              <w:t>창을</w:t>
             </w:r>
             <w:r>
               <w:rPr>
@@ -6160,8 +6218,15 @@
         </w:tc>
       </w:tr>
     </w:tbl>
-    <w:p/>
-    <w:p/>
+    <w:p>
+      <w:pPr>
+        <w:pStyle w:val="a3"/>
+        <w:ind w:leftChars="0" w:left="760"/>
+        <w:rPr>
+          <w:rFonts w:hint="eastAsia"/>
+        </w:rPr>
+      </w:pPr>
+    </w:p>
     <w:p>
       <w:pPr>
         <w:pStyle w:val="a3"/>
@@ -6836,11 +6901,6 @@
             <w:tcW w:w="4315" w:type="dxa"/>
           </w:tcPr>
           <w:p>
-            <w:pPr>
-              <w:rPr>
-                <w:rFonts w:hint="eastAsia"/>
-              </w:rPr>
-            </w:pPr>
             <w:r>
               <w:rPr>
                 <w:rFonts w:hint="eastAsia"/>
@@ -6926,11 +6986,6 @@
             <w:tcW w:w="4315" w:type="dxa"/>
           </w:tcPr>
           <w:p>
-            <w:pPr>
-              <w:rPr>
-                <w:rFonts w:hint="eastAsia"/>
-              </w:rPr>
-            </w:pPr>
             <w:r>
               <w:rPr>
                 <w:rFonts w:hint="eastAsia"/>
@@ -7202,6 +7257,95 @@
 <file path=word/numbering.xml><?xml version="1.0" encoding="utf-8"?>
 <w:numbering xmlns:wpc="http://schemas.microsoft.com/office/word/2010/wordprocessingCanvas" xmlns:cx="http://schemas.microsoft.com/office/drawing/2014/chartex" xmlns:cx1="http://schemas.microsoft.com/office/drawing/2015/9/8/chartex" xmlns:cx2="http://schemas.microsoft.com/office/drawing/2015/10/21/chartex" xmlns:cx3="http://schemas.microsoft.com/office/drawing/2016/5/9/chartex" xmlns:cx4="http://schemas.microsoft.com/office/drawing/2016/5/10/chartex" xmlns:cx5="http://schemas.microsoft.com/office/drawing/2016/5/11/chartex" xmlns:cx6="http://schemas.microsoft.com/office/drawing/2016/5/12/chartex" xmlns:cx7="http://schemas.microsoft.com/office/drawing/2016/5/13/chartex" xmlns:cx8="http://schemas.microsoft.com/office/drawing/2016/5/14/chartex" xmlns:mc="http://schemas.openxmlformats.org/markup-compatibility/2006" xmlns:aink="http://schemas.microsoft.com/office/drawing/2016/ink" xmlns:am3d="http://schemas.microsoft.com/office/drawing/2017/model3d" xmlns:o="urn:schemas-microsoft-com:office:office" xmlns:oel="http://schemas.microsoft.com/office/2019/extlst" xmlns:r="http://schemas.openxmlformats.org/officeDocument/2006/relationships" xmlns:m="http://schemas.openxmlformats.org/officeDocument/2006/math" xmlns:v="urn:schemas-microsoft-com:vml" xmlns:wp14="http://schemas.microsoft.com/office/word/2010/wordprocessingDrawing" xmlns:wp="http://schemas.openxmlformats.org/drawingml/2006/wordprocessingDrawing" xmlns:w10="urn:schemas-microsoft-com:office:word" xmlns:w="http://schemas.openxmlformats.org/wordprocessingml/2006/main" xmlns:w14="http://schemas.microsoft.com/office/word/2010/wordml" xmlns:w15="http://schemas.microsoft.com/office/word/2012/wordml" xmlns:w16cex="http://schemas.microsoft.com/office/word/2018/wordml/cex" xmlns:w16cid="http://schemas.microsoft.com/office/word/2016/wordml/cid" xmlns:w16="http://schemas.microsoft.com/office/word/2018/wordml" xmlns:w16sdtdh="http://schemas.microsoft.com/office/word/2020/wordml/sdtdatahash" xmlns:w16se="http://schemas.microsoft.com/office/word/2015/wordml/symex" xmlns:wpg="http://schemas.microsoft.com/office/word/2010/wordprocessingGroup" xmlns:wpi="http://schemas.microsoft.com/office/word/2010/wordprocessingInk" xmlns:wne="http://schemas.microsoft.com/office/word/2006/wordml" xmlns:wps="http://schemas.microsoft.com/office/word/2010/wordprocessingShape" mc:Ignorable="w14 w15 w16se w16cid w16 w16cex w16sdtdh wp14">
   <w:abstractNum w:abstractNumId="0" w15:restartNumberingAfterBreak="0">
+    <w:nsid w:val="07044D42"/>
+    <w:multiLevelType w:val="hybridMultilevel"/>
+    <w:tmpl w:val="B304398A"/>
+    <w:lvl w:ilvl="0" w:tplc="976C8766">
+      <w:start w:val="1"/>
+      <w:numFmt w:val="decimal"/>
+      <w:lvlText w:val="%1."/>
+      <w:lvlJc w:val="left"/>
+      <w:pPr>
+        <w:ind w:left="760" w:hanging="360"/>
+      </w:pPr>
+      <w:rPr>
+        <w:rFonts w:hint="default"/>
+      </w:rPr>
+    </w:lvl>
+    <w:lvl w:ilvl="1" w:tplc="04090019" w:tentative="1">
+      <w:start w:val="1"/>
+      <w:numFmt w:val="upperLetter"/>
+      <w:lvlText w:val="%2."/>
+      <w:lvlJc w:val="left"/>
+      <w:pPr>
+        <w:ind w:left="1200" w:hanging="400"/>
+      </w:pPr>
+    </w:lvl>
+    <w:lvl w:ilvl="2" w:tplc="0409001B" w:tentative="1">
+      <w:start w:val="1"/>
+      <w:numFmt w:val="lowerRoman"/>
+      <w:lvlText w:val="%3."/>
+      <w:lvlJc w:val="right"/>
+      <w:pPr>
+        <w:ind w:left="1600" w:hanging="400"/>
+      </w:pPr>
+    </w:lvl>
+    <w:lvl w:ilvl="3" w:tplc="0409000F" w:tentative="1">
+      <w:start w:val="1"/>
+      <w:numFmt w:val="decimal"/>
+      <w:lvlText w:val="%4."/>
+      <w:lvlJc w:val="left"/>
+      <w:pPr>
+        <w:ind w:left="2000" w:hanging="400"/>
+      </w:pPr>
+    </w:lvl>
+    <w:lvl w:ilvl="4" w:tplc="04090019" w:tentative="1">
+      <w:start w:val="1"/>
+      <w:numFmt w:val="upperLetter"/>
+      <w:lvlText w:val="%5."/>
+      <w:lvlJc w:val="left"/>
+      <w:pPr>
+        <w:ind w:left="2400" w:hanging="400"/>
+      </w:pPr>
+    </w:lvl>
+    <w:lvl w:ilvl="5" w:tplc="0409001B" w:tentative="1">
+      <w:start w:val="1"/>
+      <w:numFmt w:val="lowerRoman"/>
+      <w:lvlText w:val="%6."/>
+      <w:lvlJc w:val="right"/>
+      <w:pPr>
+        <w:ind w:left="2800" w:hanging="400"/>
+      </w:pPr>
+    </w:lvl>
+    <w:lvl w:ilvl="6" w:tplc="0409000F" w:tentative="1">
+      <w:start w:val="1"/>
+      <w:numFmt w:val="decimal"/>
+      <w:lvlText w:val="%7."/>
+      <w:lvlJc w:val="left"/>
+      <w:pPr>
+        <w:ind w:left="3200" w:hanging="400"/>
+      </w:pPr>
+    </w:lvl>
+    <w:lvl w:ilvl="7" w:tplc="04090019" w:tentative="1">
+      <w:start w:val="1"/>
+      <w:numFmt w:val="upperLetter"/>
+      <w:lvlText w:val="%8."/>
+      <w:lvlJc w:val="left"/>
+      <w:pPr>
+        <w:ind w:left="3600" w:hanging="400"/>
+      </w:pPr>
+    </w:lvl>
+    <w:lvl w:ilvl="8" w:tplc="0409001B" w:tentative="1">
+      <w:start w:val="1"/>
+      <w:numFmt w:val="lowerRoman"/>
+      <w:lvlText w:val="%9."/>
+      <w:lvlJc w:val="right"/>
+      <w:pPr>
+        <w:ind w:left="4000" w:hanging="400"/>
+      </w:pPr>
+    </w:lvl>
+  </w:abstractNum>
+  <w:abstractNum w:abstractNumId="1" w15:restartNumberingAfterBreak="0">
     <w:nsid w:val="07782F9A"/>
     <w:multiLevelType w:val="hybridMultilevel"/>
     <w:tmpl w:val="69C05D36"/>
@@ -7290,7 +7434,7 @@
       </w:pPr>
     </w:lvl>
   </w:abstractNum>
-  <w:abstractNum w:abstractNumId="1" w15:restartNumberingAfterBreak="0">
+  <w:abstractNum w:abstractNumId="2" w15:restartNumberingAfterBreak="0">
     <w:nsid w:val="12EA4697"/>
     <w:multiLevelType w:val="hybridMultilevel"/>
     <w:tmpl w:val="DE2CC11A"/>
@@ -7380,7 +7524,7 @@
       </w:pPr>
     </w:lvl>
   </w:abstractNum>
-  <w:abstractNum w:abstractNumId="2" w15:restartNumberingAfterBreak="0">
+  <w:abstractNum w:abstractNumId="3" w15:restartNumberingAfterBreak="0">
     <w:nsid w:val="15243F03"/>
     <w:multiLevelType w:val="hybridMultilevel"/>
     <w:tmpl w:val="F356ECCE"/>
@@ -7493,7 +7637,7 @@
       </w:rPr>
     </w:lvl>
   </w:abstractNum>
-  <w:abstractNum w:abstractNumId="3" w15:restartNumberingAfterBreak="0">
+  <w:abstractNum w:abstractNumId="4" w15:restartNumberingAfterBreak="0">
     <w:nsid w:val="16225884"/>
     <w:multiLevelType w:val="hybridMultilevel"/>
     <w:tmpl w:val="A560F9FC"/>
@@ -7582,7 +7726,7 @@
       </w:pPr>
     </w:lvl>
   </w:abstractNum>
-  <w:abstractNum w:abstractNumId="4" w15:restartNumberingAfterBreak="0">
+  <w:abstractNum w:abstractNumId="5" w15:restartNumberingAfterBreak="0">
     <w:nsid w:val="19F16B24"/>
     <w:multiLevelType w:val="hybridMultilevel"/>
     <w:tmpl w:val="0902FDE2"/>
@@ -7672,7 +7816,7 @@
       </w:pPr>
     </w:lvl>
   </w:abstractNum>
-  <w:abstractNum w:abstractNumId="5" w15:restartNumberingAfterBreak="0">
+  <w:abstractNum w:abstractNumId="6" w15:restartNumberingAfterBreak="0">
     <w:nsid w:val="1AF2756B"/>
     <w:multiLevelType w:val="hybridMultilevel"/>
     <w:tmpl w:val="DE2CC11A"/>
@@ -7762,7 +7906,7 @@
       </w:pPr>
     </w:lvl>
   </w:abstractNum>
-  <w:abstractNum w:abstractNumId="6" w15:restartNumberingAfterBreak="0">
+  <w:abstractNum w:abstractNumId="7" w15:restartNumberingAfterBreak="0">
     <w:nsid w:val="1C4365B4"/>
     <w:multiLevelType w:val="hybridMultilevel"/>
     <w:tmpl w:val="415A9824"/>
@@ -7875,7 +8019,7 @@
       </w:rPr>
     </w:lvl>
   </w:abstractNum>
-  <w:abstractNum w:abstractNumId="7" w15:restartNumberingAfterBreak="0">
+  <w:abstractNum w:abstractNumId="8" w15:restartNumberingAfterBreak="0">
     <w:nsid w:val="1DBC700F"/>
     <w:multiLevelType w:val="hybridMultilevel"/>
     <w:tmpl w:val="C464A9EC"/>
@@ -7964,7 +8108,7 @@
       </w:pPr>
     </w:lvl>
   </w:abstractNum>
-  <w:abstractNum w:abstractNumId="8" w15:restartNumberingAfterBreak="0">
+  <w:abstractNum w:abstractNumId="9" w15:restartNumberingAfterBreak="0">
     <w:nsid w:val="2C78449A"/>
     <w:multiLevelType w:val="hybridMultilevel"/>
     <w:tmpl w:val="1ED8BC8A"/>
@@ -8050,7 +8194,7 @@
       </w:pPr>
     </w:lvl>
   </w:abstractNum>
-  <w:abstractNum w:abstractNumId="9" w15:restartNumberingAfterBreak="0">
+  <w:abstractNum w:abstractNumId="10" w15:restartNumberingAfterBreak="0">
     <w:nsid w:val="2FD65378"/>
     <w:multiLevelType w:val="hybridMultilevel"/>
     <w:tmpl w:val="5706FA20"/>
@@ -8139,7 +8283,7 @@
       </w:pPr>
     </w:lvl>
   </w:abstractNum>
-  <w:abstractNum w:abstractNumId="10" w15:restartNumberingAfterBreak="0">
+  <w:abstractNum w:abstractNumId="11" w15:restartNumberingAfterBreak="0">
     <w:nsid w:val="30E90D4B"/>
     <w:multiLevelType w:val="hybridMultilevel"/>
     <w:tmpl w:val="4C48B902"/>
@@ -8229,7 +8373,96 @@
       </w:pPr>
     </w:lvl>
   </w:abstractNum>
-  <w:abstractNum w:abstractNumId="11" w15:restartNumberingAfterBreak="0">
+  <w:abstractNum w:abstractNumId="12" w15:restartNumberingAfterBreak="0">
+    <w:nsid w:val="31332A55"/>
+    <w:multiLevelType w:val="hybridMultilevel"/>
+    <w:tmpl w:val="E6448576"/>
+    <w:lvl w:ilvl="0" w:tplc="64F69634">
+      <w:start w:val="1"/>
+      <w:numFmt w:val="decimal"/>
+      <w:lvlText w:val="%1."/>
+      <w:lvlJc w:val="left"/>
+      <w:pPr>
+        <w:ind w:left="760" w:hanging="360"/>
+      </w:pPr>
+      <w:rPr>
+        <w:rFonts w:hint="default"/>
+      </w:rPr>
+    </w:lvl>
+    <w:lvl w:ilvl="1" w:tplc="04090019" w:tentative="1">
+      <w:start w:val="1"/>
+      <w:numFmt w:val="upperLetter"/>
+      <w:lvlText w:val="%2."/>
+      <w:lvlJc w:val="left"/>
+      <w:pPr>
+        <w:ind w:left="1200" w:hanging="400"/>
+      </w:pPr>
+    </w:lvl>
+    <w:lvl w:ilvl="2" w:tplc="0409001B" w:tentative="1">
+      <w:start w:val="1"/>
+      <w:numFmt w:val="lowerRoman"/>
+      <w:lvlText w:val="%3."/>
+      <w:lvlJc w:val="right"/>
+      <w:pPr>
+        <w:ind w:left="1600" w:hanging="400"/>
+      </w:pPr>
+    </w:lvl>
+    <w:lvl w:ilvl="3" w:tplc="0409000F" w:tentative="1">
+      <w:start w:val="1"/>
+      <w:numFmt w:val="decimal"/>
+      <w:lvlText w:val="%4."/>
+      <w:lvlJc w:val="left"/>
+      <w:pPr>
+        <w:ind w:left="2000" w:hanging="400"/>
+      </w:pPr>
+    </w:lvl>
+    <w:lvl w:ilvl="4" w:tplc="04090019" w:tentative="1">
+      <w:start w:val="1"/>
+      <w:numFmt w:val="upperLetter"/>
+      <w:lvlText w:val="%5."/>
+      <w:lvlJc w:val="left"/>
+      <w:pPr>
+        <w:ind w:left="2400" w:hanging="400"/>
+      </w:pPr>
+    </w:lvl>
+    <w:lvl w:ilvl="5" w:tplc="0409001B" w:tentative="1">
+      <w:start w:val="1"/>
+      <w:numFmt w:val="lowerRoman"/>
+      <w:lvlText w:val="%6."/>
+      <w:lvlJc w:val="right"/>
+      <w:pPr>
+        <w:ind w:left="2800" w:hanging="400"/>
+      </w:pPr>
+    </w:lvl>
+    <w:lvl w:ilvl="6" w:tplc="0409000F" w:tentative="1">
+      <w:start w:val="1"/>
+      <w:numFmt w:val="decimal"/>
+      <w:lvlText w:val="%7."/>
+      <w:lvlJc w:val="left"/>
+      <w:pPr>
+        <w:ind w:left="3200" w:hanging="400"/>
+      </w:pPr>
+    </w:lvl>
+    <w:lvl w:ilvl="7" w:tplc="04090019" w:tentative="1">
+      <w:start w:val="1"/>
+      <w:numFmt w:val="upperLetter"/>
+      <w:lvlText w:val="%8."/>
+      <w:lvlJc w:val="left"/>
+      <w:pPr>
+        <w:ind w:left="3600" w:hanging="400"/>
+      </w:pPr>
+    </w:lvl>
+    <w:lvl w:ilvl="8" w:tplc="0409001B" w:tentative="1">
+      <w:start w:val="1"/>
+      <w:numFmt w:val="lowerRoman"/>
+      <w:lvlText w:val="%9."/>
+      <w:lvlJc w:val="right"/>
+      <w:pPr>
+        <w:ind w:left="4000" w:hanging="400"/>
+      </w:pPr>
+    </w:lvl>
+  </w:abstractNum>
+  <w:abstractNum w:abstractNumId="13" w15:restartNumberingAfterBreak="0">
     <w:nsid w:val="31722E32"/>
     <w:multiLevelType w:val="hybridMultilevel"/>
     <w:tmpl w:val="34C01B24"/>
@@ -8342,7 +8575,7 @@
       </w:rPr>
     </w:lvl>
   </w:abstractNum>
-  <w:abstractNum w:abstractNumId="12" w15:restartNumberingAfterBreak="0">
+  <w:abstractNum w:abstractNumId="14" w15:restartNumberingAfterBreak="0">
     <w:nsid w:val="34334903"/>
     <w:multiLevelType w:val="hybridMultilevel"/>
     <w:tmpl w:val="ECBED9AA"/>
@@ -8455,7 +8688,7 @@
       </w:rPr>
     </w:lvl>
   </w:abstractNum>
-  <w:abstractNum w:abstractNumId="13" w15:restartNumberingAfterBreak="0">
+  <w:abstractNum w:abstractNumId="15" w15:restartNumberingAfterBreak="0">
     <w:nsid w:val="393D2B4E"/>
     <w:multiLevelType w:val="hybridMultilevel"/>
     <w:tmpl w:val="DE2CC11A"/>
@@ -8545,7 +8778,7 @@
       </w:pPr>
     </w:lvl>
   </w:abstractNum>
-  <w:abstractNum w:abstractNumId="14" w15:restartNumberingAfterBreak="0">
+  <w:abstractNum w:abstractNumId="16" w15:restartNumberingAfterBreak="0">
     <w:nsid w:val="39D96A44"/>
     <w:multiLevelType w:val="hybridMultilevel"/>
     <w:tmpl w:val="4F280388"/>
@@ -8635,7 +8868,7 @@
       </w:pPr>
     </w:lvl>
   </w:abstractNum>
-  <w:abstractNum w:abstractNumId="15" w15:restartNumberingAfterBreak="0">
+  <w:abstractNum w:abstractNumId="17" w15:restartNumberingAfterBreak="0">
     <w:nsid w:val="3B666CA5"/>
     <w:multiLevelType w:val="hybridMultilevel"/>
     <w:tmpl w:val="DE2CC11A"/>
@@ -8725,7 +8958,7 @@
       </w:pPr>
     </w:lvl>
   </w:abstractNum>
-  <w:abstractNum w:abstractNumId="16" w15:restartNumberingAfterBreak="0">
+  <w:abstractNum w:abstractNumId="18" w15:restartNumberingAfterBreak="0">
     <w:nsid w:val="475A78E5"/>
     <w:multiLevelType w:val="hybridMultilevel"/>
     <w:tmpl w:val="249E4488"/>
@@ -8814,7 +9047,7 @@
       </w:pPr>
     </w:lvl>
   </w:abstractNum>
-  <w:abstractNum w:abstractNumId="17" w15:restartNumberingAfterBreak="0">
+  <w:abstractNum w:abstractNumId="19" w15:restartNumberingAfterBreak="0">
     <w:nsid w:val="4B8D3197"/>
     <w:multiLevelType w:val="hybridMultilevel"/>
     <w:tmpl w:val="DE2CC11A"/>
@@ -8904,7 +9137,7 @@
       </w:pPr>
     </w:lvl>
   </w:abstractNum>
-  <w:abstractNum w:abstractNumId="18" w15:restartNumberingAfterBreak="0">
+  <w:abstractNum w:abstractNumId="20" w15:restartNumberingAfterBreak="0">
     <w:nsid w:val="52472D45"/>
     <w:multiLevelType w:val="hybridMultilevel"/>
     <w:tmpl w:val="41EE968E"/>
@@ -8993,7 +9226,7 @@
       </w:pPr>
     </w:lvl>
   </w:abstractNum>
-  <w:abstractNum w:abstractNumId="19" w15:restartNumberingAfterBreak="0">
+  <w:abstractNum w:abstractNumId="21" w15:restartNumberingAfterBreak="0">
     <w:nsid w:val="5724504D"/>
     <w:multiLevelType w:val="hybridMultilevel"/>
     <w:tmpl w:val="40A20D38"/>
@@ -9082,7 +9315,7 @@
       </w:pPr>
     </w:lvl>
   </w:abstractNum>
-  <w:abstractNum w:abstractNumId="20" w15:restartNumberingAfterBreak="0">
+  <w:abstractNum w:abstractNumId="22" w15:restartNumberingAfterBreak="0">
     <w:nsid w:val="656179FD"/>
     <w:multiLevelType w:val="hybridMultilevel"/>
     <w:tmpl w:val="A75E3828"/>
@@ -9171,7 +9404,7 @@
       </w:pPr>
     </w:lvl>
   </w:abstractNum>
-  <w:abstractNum w:abstractNumId="21" w15:restartNumberingAfterBreak="0">
+  <w:abstractNum w:abstractNumId="23" w15:restartNumberingAfterBreak="0">
     <w:nsid w:val="65B109BC"/>
     <w:multiLevelType w:val="hybridMultilevel"/>
     <w:tmpl w:val="6F30116C"/>
@@ -9260,7 +9493,7 @@
       </w:pPr>
     </w:lvl>
   </w:abstractNum>
-  <w:abstractNum w:abstractNumId="22" w15:restartNumberingAfterBreak="0">
+  <w:abstractNum w:abstractNumId="24" w15:restartNumberingAfterBreak="0">
     <w:nsid w:val="7406693B"/>
     <w:multiLevelType w:val="hybridMultilevel"/>
     <w:tmpl w:val="DE2CC11A"/>
@@ -9350,7 +9583,7 @@
       </w:pPr>
     </w:lvl>
   </w:abstractNum>
-  <w:abstractNum w:abstractNumId="23" w15:restartNumberingAfterBreak="0">
+  <w:abstractNum w:abstractNumId="25" w15:restartNumberingAfterBreak="0">
     <w:nsid w:val="77BD4CB7"/>
     <w:multiLevelType w:val="hybridMultilevel"/>
     <w:tmpl w:val="DE2CC11A"/>
@@ -9440,7 +9673,96 @@
       </w:pPr>
     </w:lvl>
   </w:abstractNum>
-  <w:abstractNum w:abstractNumId="24" w15:restartNumberingAfterBreak="0">
+  <w:abstractNum w:abstractNumId="26" w15:restartNumberingAfterBreak="0">
+    <w:nsid w:val="79296883"/>
+    <w:multiLevelType w:val="hybridMultilevel"/>
+    <w:tmpl w:val="38E4E19A"/>
+    <w:lvl w:ilvl="0" w:tplc="72E0791A">
+      <w:start w:val="1"/>
+      <w:numFmt w:val="decimal"/>
+      <w:lvlText w:val="%1."/>
+      <w:lvlJc w:val="left"/>
+      <w:pPr>
+        <w:ind w:left="760" w:hanging="360"/>
+      </w:pPr>
+      <w:rPr>
+        <w:rFonts w:hint="default"/>
+      </w:rPr>
+    </w:lvl>
+    <w:lvl w:ilvl="1" w:tplc="04090019" w:tentative="1">
+      <w:start w:val="1"/>
+      <w:numFmt w:val="upperLetter"/>
+      <w:lvlText w:val="%2."/>
+      <w:lvlJc w:val="left"/>
+      <w:pPr>
+        <w:ind w:left="1200" w:hanging="400"/>
+      </w:pPr>
+    </w:lvl>
+    <w:lvl w:ilvl="2" w:tplc="0409001B" w:tentative="1">
+      <w:start w:val="1"/>
+      <w:numFmt w:val="lowerRoman"/>
+      <w:lvlText w:val="%3."/>
+      <w:lvlJc w:val="right"/>
+      <w:pPr>
+        <w:ind w:left="1600" w:hanging="400"/>
+      </w:pPr>
+    </w:lvl>
+    <w:lvl w:ilvl="3" w:tplc="0409000F" w:tentative="1">
+      <w:start w:val="1"/>
+      <w:numFmt w:val="decimal"/>
+      <w:lvlText w:val="%4."/>
+      <w:lvlJc w:val="left"/>
+      <w:pPr>
+        <w:ind w:left="2000" w:hanging="400"/>
+      </w:pPr>
+    </w:lvl>
+    <w:lvl w:ilvl="4" w:tplc="04090019" w:tentative="1">
+      <w:start w:val="1"/>
+      <w:numFmt w:val="upperLetter"/>
+      <w:lvlText w:val="%5."/>
+      <w:lvlJc w:val="left"/>
+      <w:pPr>
+        <w:ind w:left="2400" w:hanging="400"/>
+      </w:pPr>
+    </w:lvl>
+    <w:lvl w:ilvl="5" w:tplc="0409001B" w:tentative="1">
+      <w:start w:val="1"/>
+      <w:numFmt w:val="lowerRoman"/>
+      <w:lvlText w:val="%6."/>
+      <w:lvlJc w:val="right"/>
+      <w:pPr>
+        <w:ind w:left="2800" w:hanging="400"/>
+      </w:pPr>
+    </w:lvl>
+    <w:lvl w:ilvl="6" w:tplc="0409000F" w:tentative="1">
+      <w:start w:val="1"/>
+      <w:numFmt w:val="decimal"/>
+      <w:lvlText w:val="%7."/>
+      <w:lvlJc w:val="left"/>
+      <w:pPr>
+        <w:ind w:left="3200" w:hanging="400"/>
+      </w:pPr>
+    </w:lvl>
+    <w:lvl w:ilvl="7" w:tplc="04090019" w:tentative="1">
+      <w:start w:val="1"/>
+      <w:numFmt w:val="upperLetter"/>
+      <w:lvlText w:val="%8."/>
+      <w:lvlJc w:val="left"/>
+      <w:pPr>
+        <w:ind w:left="3600" w:hanging="400"/>
+      </w:pPr>
+    </w:lvl>
+    <w:lvl w:ilvl="8" w:tplc="0409001B" w:tentative="1">
+      <w:start w:val="1"/>
+      <w:numFmt w:val="lowerRoman"/>
+      <w:lvlText w:val="%9."/>
+      <w:lvlJc w:val="right"/>
+      <w:pPr>
+        <w:ind w:left="4000" w:hanging="400"/>
+      </w:pPr>
+    </w:lvl>
+  </w:abstractNum>
+  <w:abstractNum w:abstractNumId="27" w15:restartNumberingAfterBreak="0">
     <w:nsid w:val="79476477"/>
     <w:multiLevelType w:val="hybridMultilevel"/>
     <w:tmpl w:val="A4A6201A"/>
@@ -9529,7 +9851,7 @@
       </w:pPr>
     </w:lvl>
   </w:abstractNum>
-  <w:abstractNum w:abstractNumId="25" w15:restartNumberingAfterBreak="0">
+  <w:abstractNum w:abstractNumId="28" w15:restartNumberingAfterBreak="0">
     <w:nsid w:val="7CFD3C78"/>
     <w:multiLevelType w:val="hybridMultilevel"/>
     <w:tmpl w:val="4F280388"/>
@@ -9619,7 +9941,7 @@
       </w:pPr>
     </w:lvl>
   </w:abstractNum>
-  <w:abstractNum w:abstractNumId="26" w15:restartNumberingAfterBreak="0">
+  <w:abstractNum w:abstractNumId="29" w15:restartNumberingAfterBreak="0">
     <w:nsid w:val="7FC17438"/>
     <w:multiLevelType w:val="hybridMultilevel"/>
     <w:tmpl w:val="86DE5DEE"/>
@@ -9733,85 +10055,94 @@
     </w:lvl>
   </w:abstractNum>
   <w:num w:numId="1" w16cid:durableId="1420977952">
+    <w:abstractNumId w:val="22"/>
+  </w:num>
+  <w:num w:numId="2" w16cid:durableId="1053777665">
+    <w:abstractNumId w:val="18"/>
+  </w:num>
+  <w:num w:numId="3" w16cid:durableId="991450803">
+    <w:abstractNumId w:val="28"/>
+  </w:num>
+  <w:num w:numId="4" w16cid:durableId="553390801">
+    <w:abstractNumId w:val="23"/>
+  </w:num>
+  <w:num w:numId="5" w16cid:durableId="1145007153">
+    <w:abstractNumId w:val="10"/>
+  </w:num>
+  <w:num w:numId="6" w16cid:durableId="1130396020">
+    <w:abstractNumId w:val="4"/>
+  </w:num>
+  <w:num w:numId="7" w16cid:durableId="133835277">
+    <w:abstractNumId w:val="15"/>
+  </w:num>
+  <w:num w:numId="8" w16cid:durableId="987246311">
+    <w:abstractNumId w:val="17"/>
+  </w:num>
+  <w:num w:numId="9" w16cid:durableId="1673146102">
+    <w:abstractNumId w:val="2"/>
+  </w:num>
+  <w:num w:numId="10" w16cid:durableId="1834904418">
+    <w:abstractNumId w:val="6"/>
+  </w:num>
+  <w:num w:numId="11" w16cid:durableId="695082973">
+    <w:abstractNumId w:val="19"/>
+  </w:num>
+  <w:num w:numId="12" w16cid:durableId="1114321718">
+    <w:abstractNumId w:val="24"/>
+  </w:num>
+  <w:num w:numId="13" w16cid:durableId="1059668664">
     <w:abstractNumId w:val="20"/>
   </w:num>
-  <w:num w:numId="2" w16cid:durableId="1053777665">
+  <w:num w:numId="14" w16cid:durableId="1385252509">
+    <w:abstractNumId w:val="9"/>
+  </w:num>
+  <w:num w:numId="15" w16cid:durableId="1558933404">
+    <w:abstractNumId w:val="25"/>
+  </w:num>
+  <w:num w:numId="16" w16cid:durableId="1078749057">
+    <w:abstractNumId w:val="5"/>
+  </w:num>
+  <w:num w:numId="17" w16cid:durableId="7410413">
+    <w:abstractNumId w:val="11"/>
+  </w:num>
+  <w:num w:numId="18" w16cid:durableId="939877330">
+    <w:abstractNumId w:val="14"/>
+  </w:num>
+  <w:num w:numId="19" w16cid:durableId="54351905">
+    <w:abstractNumId w:val="7"/>
+  </w:num>
+  <w:num w:numId="20" w16cid:durableId="1443723617">
+    <w:abstractNumId w:val="3"/>
+  </w:num>
+  <w:num w:numId="21" w16cid:durableId="326978300">
+    <w:abstractNumId w:val="29"/>
+  </w:num>
+  <w:num w:numId="22" w16cid:durableId="868030978">
+    <w:abstractNumId w:val="13"/>
+  </w:num>
+  <w:num w:numId="23" w16cid:durableId="1918787078">
     <w:abstractNumId w:val="16"/>
   </w:num>
-  <w:num w:numId="3" w16cid:durableId="991450803">
-    <w:abstractNumId w:val="25"/>
+  <w:num w:numId="24" w16cid:durableId="995458409">
+    <w:abstractNumId w:val="27"/>
   </w:num>
-  <w:num w:numId="4" w16cid:durableId="553390801">
+  <w:num w:numId="25" w16cid:durableId="1345132173">
     <w:abstractNumId w:val="21"/>
   </w:num>
-  <w:num w:numId="5" w16cid:durableId="1145007153">
-    <w:abstractNumId w:val="9"/>
-  </w:num>
-  <w:num w:numId="6" w16cid:durableId="1130396020">
-    <w:abstractNumId w:val="3"/>
-  </w:num>
-  <w:num w:numId="7" w16cid:durableId="133835277">
-    <w:abstractNumId w:val="13"/>
-  </w:num>
-  <w:num w:numId="8" w16cid:durableId="987246311">
-    <w:abstractNumId w:val="15"/>
-  </w:num>
-  <w:num w:numId="9" w16cid:durableId="1673146102">
+  <w:num w:numId="26" w16cid:durableId="1365595896">
     <w:abstractNumId w:val="1"/>
   </w:num>
-  <w:num w:numId="10" w16cid:durableId="1834904418">
-    <w:abstractNumId w:val="5"/>
-  </w:num>
-  <w:num w:numId="11" w16cid:durableId="695082973">
-    <w:abstractNumId w:val="17"/>
-  </w:num>
-  <w:num w:numId="12" w16cid:durableId="1114321718">
-    <w:abstractNumId w:val="22"/>
-  </w:num>
-  <w:num w:numId="13" w16cid:durableId="1059668664">
-    <w:abstractNumId w:val="18"/>
-  </w:num>
-  <w:num w:numId="14" w16cid:durableId="1385252509">
+  <w:num w:numId="27" w16cid:durableId="1017806094">
     <w:abstractNumId w:val="8"/>
   </w:num>
-  <w:num w:numId="15" w16cid:durableId="1558933404">
-    <w:abstractNumId w:val="23"/>
+  <w:num w:numId="28" w16cid:durableId="1150438242">
+    <w:abstractNumId w:val="26"/>
   </w:num>
-  <w:num w:numId="16" w16cid:durableId="1078749057">
-    <w:abstractNumId w:val="4"/>
-  </w:num>
-  <w:num w:numId="17" w16cid:durableId="7410413">
-    <w:abstractNumId w:val="10"/>
-  </w:num>
-  <w:num w:numId="18" w16cid:durableId="939877330">
+  <w:num w:numId="29" w16cid:durableId="1314750353">
     <w:abstractNumId w:val="12"/>
   </w:num>
-  <w:num w:numId="19" w16cid:durableId="54351905">
-    <w:abstractNumId w:val="6"/>
-  </w:num>
-  <w:num w:numId="20" w16cid:durableId="1443723617">
-    <w:abstractNumId w:val="2"/>
-  </w:num>
-  <w:num w:numId="21" w16cid:durableId="326978300">
-    <w:abstractNumId w:val="26"/>
-  </w:num>
-  <w:num w:numId="22" w16cid:durableId="868030978">
-    <w:abstractNumId w:val="11"/>
-  </w:num>
-  <w:num w:numId="23" w16cid:durableId="1918787078">
-    <w:abstractNumId w:val="14"/>
-  </w:num>
-  <w:num w:numId="24" w16cid:durableId="995458409">
-    <w:abstractNumId w:val="24"/>
-  </w:num>
-  <w:num w:numId="25" w16cid:durableId="1345132173">
-    <w:abstractNumId w:val="19"/>
-  </w:num>
-  <w:num w:numId="26" w16cid:durableId="1365595896">
+  <w:num w:numId="30" w16cid:durableId="1790660644">
     <w:abstractNumId w:val="0"/>
-  </w:num>
-  <w:num w:numId="27" w16cid:durableId="1017806094">
-    <w:abstractNumId w:val="7"/>
   </w:num>
 </w:numbering>
 </file>

</xml_diff>